<commit_message>
Adding copy to clipboard function
</commit_message>
<xml_diff>
--- a/test_code.docx
+++ b/test_code.docx
@@ -42,7 +42,7 @@
       <w:pPr>
         <w:pStyle w:val="bullet"/>
       </w:pPr>
-      <w:hyperlink r:id="rId6" w:anchor="format" w:history="1">
+      <w:hyperlink w:anchor="_Basic_formatting" w:history="1">
         <w:r>
           <w:rPr>
             <w:color w:val="284162"/>
@@ -56,7 +56,7 @@
       <w:pPr>
         <w:pStyle w:val="bullet"/>
       </w:pPr>
-      <w:hyperlink r:id="rId7" w:anchor="list" w:history="1">
+      <w:hyperlink w:anchor="_Bullet_list" w:history="1">
         <w:r>
           <w:rPr>
             <w:color w:val="284162"/>
@@ -70,7 +70,7 @@
       <w:pPr>
         <w:pStyle w:val="bullet"/>
       </w:pPr>
-      <w:hyperlink r:id="rId8" w:anchor="expand" w:history="1">
+      <w:hyperlink w:anchor="_Expand-collapse" w:history="1">
         <w:r>
           <w:rPr>
             <w:color w:val="284162"/>
@@ -84,7 +84,7 @@
       <w:pPr>
         <w:pStyle w:val="bullet"/>
       </w:pPr>
-      <w:hyperlink r:id="rId9" w:anchor="buttons" w:history="1">
+      <w:hyperlink w:anchor="_Buttons" w:history="1">
         <w:r>
           <w:rPr>
             <w:color w:val="284162"/>
@@ -97,22 +97,56 @@
     <w:p>
       <w:pPr>
         <w:pStyle w:val="bullet"/>
-      </w:pPr>
-      <w:hyperlink r:id="rId10" w:anchor="alerts" w:history="1">
-        <w:r>
-          <w:rPr>
-            <w:color w:val="284162"/>
-            <w:u w:val="single"/>
-          </w:rPr>
-          <w:t>Alerts</w:t>
-        </w:r>
-      </w:hyperlink>
+        <w:rPr>
+          <w:rStyle w:val="Hyperlink"/>
+        </w:rPr>
+      </w:pPr>
+      <w:r>
+        <w:rPr>
+          <w:color w:val="284162"/>
+          <w:u w:val="single"/>
+        </w:rPr>
+        <w:fldChar w:fldCharType="begin"/>
+      </w:r>
+      <w:r>
+        <w:rPr>
+          <w:color w:val="284162"/>
+          <w:u w:val="single"/>
+        </w:rPr>
+        <w:instrText xml:space="preserve"> HYPERLINK  \l "_Alerts" </w:instrText>
+      </w:r>
+      <w:r>
+        <w:rPr>
+          <w:color w:val="284162"/>
+          <w:u w:val="single"/>
+        </w:rPr>
+      </w:r>
+      <w:r>
+        <w:rPr>
+          <w:color w:val="284162"/>
+          <w:u w:val="single"/>
+        </w:rPr>
+        <w:fldChar w:fldCharType="separate"/>
+      </w:r>
+      <w:r>
+        <w:rPr>
+          <w:rStyle w:val="Hyperlink"/>
+        </w:rPr>
+        <w:t>Alerts</w:t>
+      </w:r>
     </w:p>
     <w:p>
       <w:pPr>
         <w:pStyle w:val="bullet"/>
       </w:pPr>
-      <w:hyperlink r:id="rId11" w:anchor="table" w:history="1">
+      <w:r>
+        <w:rPr>
+          <w:color w:val="284162"/>
+          <w:u w:val="single"/>
+        </w:rPr>
+        <w:fldChar w:fldCharType="end"/>
+      </w:r>
+      <w:hyperlink w:anchor="_Tables" w:history="1">
         <w:r>
           <w:rPr>
             <w:color w:val="284162"/>
@@ -133,20 +167,38 @@
       <w:pPr>
         <w:pStyle w:val="bullet"/>
       </w:pPr>
-      <w:hyperlink r:id="rId12" w:anchor="labels" w:history="1">
-        <w:r>
-          <w:rPr>
-            <w:color w:val="284162"/>
-            <w:u w:val="single"/>
-          </w:rPr>
-          <w:t>Labels</w:t>
-        </w:r>
-      </w:hyperlink>
+      <w:r>
+        <w:fldChar w:fldCharType="begin"/>
+      </w:r>
+      <w:r>
+        <w:instrText>HYPERLINK  \l "_Labels"</w:instrText>
+      </w:r>
+      <w:r>
+        <w:fldChar w:fldCharType="separate"/>
+      </w:r>
+      <w:r>
+        <w:rPr>
+          <w:color w:val="284162"/>
+          <w:u w:val="single"/>
+        </w:rPr>
+        <w:t>Labels</w:t>
+      </w:r>
+      <w:r>
+        <w:rPr>
+          <w:color w:val="284162"/>
+          <w:u w:val="single"/>
+        </w:rPr>
+        <w:fldChar w:fldCharType="end"/>
+      </w:r>
+      <w:bookmarkStart w:id="0" w:name="_GoBack"/>
+      <w:bookmarkEnd w:id="0"/>
     </w:p>
     <w:p>
       <w:pPr>
         <w:pStyle w:val="Heading2"/>
       </w:pPr>
+      <w:bookmarkStart w:id="1" w:name="_Basic_formatting"/>
+      <w:bookmarkEnd w:id="1"/>
       <w:r>
         <w:t>Basic formatting</w:t>
       </w:r>
@@ -270,7 +322,7 @@
         </w:rPr>
         <w:t>This is a simple </w:t>
       </w:r>
-      <w:hyperlink r:id="rId13" w:history="1">
+      <w:hyperlink r:id="rId6" w:history="1">
         <w:r>
           <w:rPr>
             <w:rFonts w:ascii="Times New Roman" w:eastAsia="Times New Roman" w:hAnsi="Times New Roman" w:cs="Times New Roman"/>
@@ -312,7 +364,7 @@
         </w:rPr>
         <w:t> </w:t>
       </w:r>
-      <w:hyperlink r:id="rId14" w:history="1">
+      <w:hyperlink r:id="rId7" w:history="1">
         <w:r>
           <w:rPr>
             <w:rFonts w:ascii="Times New Roman" w:eastAsia="Times New Roman" w:hAnsi="Times New Roman" w:cs="Times New Roman"/>
@@ -339,6 +391,8 @@
       <w:pPr>
         <w:pStyle w:val="Heading2"/>
       </w:pPr>
+      <w:bookmarkStart w:id="2" w:name="_Bullet_list"/>
+      <w:bookmarkEnd w:id="2"/>
       <w:r>
         <w:t>Bullet list</w:t>
       </w:r>
@@ -395,6 +449,8 @@
       <w:pPr>
         <w:pStyle w:val="Heading2"/>
       </w:pPr>
+      <w:bookmarkStart w:id="3" w:name="_Expand-collapse"/>
+      <w:bookmarkEnd w:id="3"/>
       <w:r>
         <w:t>Expand-collapse</w:t>
       </w:r>
@@ -640,6 +696,8 @@
       <w:pPr>
         <w:pStyle w:val="Heading2"/>
       </w:pPr>
+      <w:bookmarkStart w:id="4" w:name="_Buttons"/>
+      <w:bookmarkEnd w:id="4"/>
       <w:r>
         <w:t>Buttons</w:t>
       </w:r>
@@ -698,6 +756,8 @@
       <w:pPr>
         <w:pStyle w:val="Heading2"/>
       </w:pPr>
+      <w:bookmarkStart w:id="5" w:name="_Alerts"/>
+      <w:bookmarkEnd w:id="5"/>
       <w:r>
         <w:lastRenderedPageBreak/>
         <w:t>Alerts</w:t>
@@ -808,6 +868,8 @@
       <w:pPr>
         <w:pStyle w:val="Heading2"/>
       </w:pPr>
+      <w:bookmarkStart w:id="6" w:name="_Tables"/>
+      <w:bookmarkEnd w:id="6"/>
       <w:r>
         <w:t>Tables</w:t>
       </w:r>
@@ -998,6 +1060,8 @@
       <w:pPr>
         <w:pStyle w:val="Heading2"/>
       </w:pPr>
+      <w:bookmarkStart w:id="7" w:name="_Labels"/>
+      <w:bookmarkEnd w:id="7"/>
       <w:r>
         <w:t>Labels</w:t>
       </w:r>
@@ -1118,8 +1182,6 @@
       <w:r>
         <w:t>checkbox 2</w:t>
       </w:r>
-      <w:bookmarkStart w:id="0" w:name="_GoBack"/>
-      <w:bookmarkEnd w:id="0"/>
     </w:p>
     <w:p>
       <w:pPr>
@@ -4536,7 +4598,6 @@
     <w:name w:val="Hyperlink"/>
     <w:basedOn w:val="DefaultParagraphFont"/>
     <w:uiPriority w:val="99"/>
-    <w:semiHidden/>
     <w:unhideWhenUsed/>
     <w:rsid w:val="00373512"/>
     <w:rPr>
@@ -5361,7 +5422,7 @@
 </file>
 
 <file path=customXml/itemProps1.xml><?xml version="1.0" encoding="utf-8"?>
-<ds:datastoreItem xmlns:ds="http://schemas.openxmlformats.org/officeDocument/2006/customXml" ds:itemID="{3840AB81-3463-4304-9497-8FB9B8CD2CAB}">
+<ds:datastoreItem xmlns:ds="http://schemas.openxmlformats.org/officeDocument/2006/customXml" ds:itemID="{94FAA123-AEB7-4B77-BEBD-9D2430781402}">
   <ds:schemaRefs>
     <ds:schemaRef ds:uri="http://schemas.openxmlformats.org/officeDocument/2006/bibliography"/>
   </ds:schemaRefs>

</xml_diff>

<commit_message>
Adding placeholder for EN instructions
</commit_message>
<xml_diff>
--- a/test_code.docx
+++ b/test_code.docx
@@ -537,8 +537,42 @@
         <w:rPr>
           <w:highlight w:val="green"/>
         </w:rPr>
+        <w:fldChar w:fldCharType="begin"/>
+      </w:r>
+      <w:r>
+        <w:rPr>
+          <w:highlight w:val="green"/>
+        </w:rPr>
+        <w:instrText>HYPERLINK "http://www.canada.ca/"</w:instrText>
+      </w:r>
+      <w:r>
+        <w:rPr>
+          <w:highlight w:val="green"/>
+        </w:rPr>
+      </w:r>
+      <w:r>
+        <w:rPr>
+          <w:highlight w:val="green"/>
+        </w:rPr>
+        <w:fldChar w:fldCharType="separate"/>
+      </w:r>
+      <w:r>
+        <w:rPr>
+          <w:rStyle w:val="Hyperlink"/>
+          <w:color w:val="auto"/>
+          <w:highlight w:val="green"/>
+          <w:u w:val="none"/>
+        </w:rPr>
         <w:t>Call to action</w:t>
       </w:r>
+      <w:r>
+        <w:rPr>
+          <w:highlight w:val="green"/>
+        </w:rPr>
+        <w:fldChar w:fldCharType="end"/>
+      </w:r>
+      <w:bookmarkStart w:id="3" w:name="_GoBack"/>
+      <w:bookmarkEnd w:id="3"/>
     </w:p>
     <w:p>
       <w:pPr>
@@ -674,8 +708,8 @@
       <w:pPr>
         <w:pStyle w:val="Heading2"/>
       </w:pPr>
-      <w:bookmarkStart w:id="3" w:name="_Buttons"/>
-      <w:bookmarkEnd w:id="3"/>
+      <w:bookmarkStart w:id="4" w:name="_Buttons"/>
+      <w:bookmarkEnd w:id="4"/>
       <w:r>
         <w:t>Buttons</w:t>
       </w:r>
@@ -735,8 +769,6 @@
           <w:t>Danger button</w:t>
         </w:r>
       </w:hyperlink>
-      <w:bookmarkStart w:id="4" w:name="_GoBack"/>
-      <w:bookmarkEnd w:id="4"/>
     </w:p>
     <w:p>
       <w:pPr>
@@ -5408,7 +5440,7 @@
 </file>
 
 <file path=customXml/itemProps1.xml><?xml version="1.0" encoding="utf-8"?>
-<ds:datastoreItem xmlns:ds="http://schemas.openxmlformats.org/officeDocument/2006/customXml" ds:itemID="{D2F2B420-7E40-4980-8A5E-741CA9F6531E}">
+<ds:datastoreItem xmlns:ds="http://schemas.openxmlformats.org/officeDocument/2006/customXml" ds:itemID="{D2C0ADF5-5E1F-4D12-9F0E-0D199B3A319F}">
   <ds:schemaRefs>
     <ds:schemaRef ds:uri="http://schemas.openxmlformats.org/officeDocument/2006/bibliography"/>
   </ds:schemaRefs>

</xml_diff>